<commit_message>
Update P-COV references with accurate citations
- Add Hartebrodt & Röttger (2022) as primary reference for P-COV terminology
- Add Law of Total Covariance as mathematical foundation
- Remove unrelated federated PCA papers
- Add note explaining our implementation's mean correction extension

Co-Authored-By: Claude Opus 4.5 <noreply@anthropic.com>
</commit_message>
<xml_diff>
--- a/docs/P-COV_Method.docx
+++ b/docs/P-COV_Method.docx
@@ -2,7 +2,7 @@
 <file path=word/document.xml><?xml version="1.0" encoding="utf-8"?>
 <w:document xmlns:w="http://schemas.openxmlformats.org/wordprocessingml/2006/main" xmlns:m="http://schemas.openxmlformats.org/officeDocument/2006/math" xmlns:r="http://schemas.openxmlformats.org/officeDocument/2006/relationships" xmlns:o="urn:schemas-microsoft-com:office:office" xmlns:v="urn:schemas-microsoft-com:vml" xmlns:w10="urn:schemas-microsoft-com:office:word" xmlns:a="http://schemas.openxmlformats.org/drawingml/2006/main" xmlns:pic="http://schemas.openxmlformats.org/drawingml/2006/picture" xmlns:wp="http://schemas.openxmlformats.org/drawingml/2006/wordprocessingDrawing">
   <w:body>
-    <w:bookmarkStart w:id="58" w:name="X8139401118c9b250a1723e0e3310dc34efa8222"/>
+    <w:bookmarkStart w:id="61" w:name="X8139401118c9b250a1723e0e3310dc34efa8222"/>
     <w:p>
       <w:pPr>
         <w:pStyle w:val="Heading1"/>
@@ -5990,7 +5990,7 @@
     </w:p>
     <w:bookmarkEnd w:id="54"/>
     <w:bookmarkEnd w:id="55"/>
-    <w:bookmarkStart w:id="56" w:name="references"/>
+    <w:bookmarkStart w:id="59" w:name="references"/>
     <w:p>
       <w:pPr>
         <w:pStyle w:val="Heading2"/>
@@ -5999,8 +5999,18 @@
         <w:t xml:space="preserve">10. References</w:t>
       </w:r>
     </w:p>
-    <w:p>
-      <w:pPr>
+    <w:bookmarkStart w:id="56" w:name="primary-reference"/>
+    <w:p>
+      <w:pPr>
+        <w:pStyle w:val="Heading3"/>
+      </w:pPr>
+      <w:r>
+        <w:t xml:space="preserve">Primary Reference</w:t>
+      </w:r>
+    </w:p>
+    <w:p>
+      <w:pPr>
+        <w:pStyle w:val="Compact"/>
         <w:numPr>
           <w:ilvl w:val="0"/>
           <w:numId w:val="1011"/>
@@ -6011,19 +6021,19 @@
           <w:b/>
           <w:bCs/>
         </w:rPr>
-        <w:t xml:space="preserve">Grammenos, A., et al.</w:t>
-      </w:r>
-      <w:r>
-        <w:t xml:space="preserve"> </w:t>
-      </w:r>
-      <w:r>
-        <w:t xml:space="preserve">(2020).</w:t>
-      </w:r>
-      <w:r>
-        <w:t xml:space="preserve"> </w:t>
-      </w:r>
-      <w:r>
-        <w:t xml:space="preserve">“Federated Principal Component Analysis.”</w:t>
+        <w:t xml:space="preserve">Hartebrodt, A., &amp; Röttger, R.</w:t>
+      </w:r>
+      <w:r>
+        <w:t xml:space="preserve"> </w:t>
+      </w:r>
+      <w:r>
+        <w:t xml:space="preserve">(2022).</w:t>
+      </w:r>
+      <w:r>
+        <w:t xml:space="preserve"> </w:t>
+      </w:r>
+      <w:r>
+        <w:t xml:space="preserve">“Federated horizontally partitioned principal component analysis for biomedical applications.”</w:t>
       </w:r>
       <w:r>
         <w:t xml:space="preserve"> </w:t>
@@ -6033,10 +6043,10 @@
           <w:i/>
           <w:iCs/>
         </w:rPr>
-        <w:t xml:space="preserve">Advances in Neural Information Processing Systems (NeurIPS)</w:t>
-      </w:r>
-      <w:r>
-        <w:t xml:space="preserve">.</w:t>
+        <w:t xml:space="preserve">Bioinformatics Advances</w:t>
+      </w:r>
+      <w:r>
+        <w:t xml:space="preserve">, 2(1), vbac026.</w:t>
       </w:r>
     </w:p>
     <w:p>
@@ -6048,47 +6058,7 @@
         </w:numPr>
       </w:pPr>
       <w:r>
-        <w:t xml:space="preserve">Foundational work on federated PCA methods.</w:t>
-      </w:r>
-    </w:p>
-    <w:p>
-      <w:pPr>
-        <w:numPr>
-          <w:ilvl w:val="0"/>
-          <w:numId w:val="1011"/>
-        </w:numPr>
-      </w:pPr>
-      <w:r>
-        <w:rPr>
-          <w:b/>
-          <w:bCs/>
-        </w:rPr>
-        <w:t xml:space="preserve">Fan, J., Wang, D., Wang, K., &amp; Zhu, Z.</w:t>
-      </w:r>
-      <w:r>
-        <w:t xml:space="preserve"> </w:t>
-      </w:r>
-      <w:r>
-        <w:t xml:space="preserve">(2019).</w:t>
-      </w:r>
-      <w:r>
-        <w:t xml:space="preserve"> </w:t>
-      </w:r>
-      <w:r>
-        <w:t xml:space="preserve">“Distributed Estimation of Principal Eigenspaces.”</w:t>
-      </w:r>
-      <w:r>
-        <w:t xml:space="preserve"> </w:t>
-      </w:r>
-      <w:r>
-        <w:rPr>
-          <w:i/>
-          <w:iCs/>
-        </w:rPr>
-        <w:t xml:space="preserve">Annals of Statistics</w:t>
-      </w:r>
-      <w:r>
-        <w:t xml:space="preserve">, 47(6), 3009-3031.</w:t>
+        <w:t xml:space="preserve">DOI: 10.1093/bioadv/vbac026</w:t>
       </w:r>
     </w:p>
     <w:p>
@@ -6096,11 +6066,11 @@
         <w:pStyle w:val="Compact"/>
         <w:numPr>
           <w:ilvl w:val="1"/>
-          <w:numId w:val="1013"/>
+          <w:numId w:val="1012"/>
         </w:numPr>
       </w:pPr>
       <w:r>
-        <w:t xml:space="preserve">Theoretical analysis of distributed PCA.</w:t>
+        <w:t xml:space="preserve">URL: https://pmc.ncbi.nlm.nih.gov/articles/PMC9710634/</w:t>
       </w:r>
     </w:p>
     <w:p>
@@ -6108,211 +6078,43 @@
         <w:pStyle w:val="Compact"/>
         <w:numPr>
           <w:ilvl w:val="1"/>
+          <w:numId w:val="1012"/>
+        </w:numPr>
+      </w:pPr>
+      <w:r>
+        <w:t xml:space="preserve">This paper introduces the P-COV terminology and evaluates federated PCA algorithms (P-COV, AP-COV, AP-STACK, SUB-IT) for horizontally partitioned biomedical data.</w:t>
+      </w:r>
+    </w:p>
+    <w:bookmarkEnd w:id="56"/>
+    <w:bookmarkStart w:id="57" w:name="mathematical-foundation-1"/>
+    <w:p>
+      <w:pPr>
+        <w:pStyle w:val="Heading3"/>
+      </w:pPr>
+      <w:r>
+        <w:t xml:space="preserve">Mathematical Foundation</w:t>
+      </w:r>
+    </w:p>
+    <w:p>
+      <w:pPr>
+        <w:pStyle w:val="Compact"/>
+        <w:numPr>
+          <w:ilvl w:val="0"/>
           <w:numId w:val="1013"/>
         </w:numPr>
       </w:pPr>
       <w:r>
-        <w:t xml:space="preserve">DOI: 10.1214/18-AOS1713</w:t>
-      </w:r>
-    </w:p>
-    <w:p>
-      <w:pPr>
-        <w:numPr>
-          <w:ilvl w:val="0"/>
-          <w:numId w:val="1011"/>
-        </w:numPr>
-      </w:pPr>
-      <w:r>
-        <w:rPr>
-          <w:b/>
-          <w:bCs/>
-        </w:rPr>
-        <w:t xml:space="preserve">Chen, Y., &amp; Wainwright, M. J.</w:t>
-      </w:r>
-      <w:r>
-        <w:t xml:space="preserve"> </w:t>
-      </w:r>
-      <w:r>
-        <w:t xml:space="preserve">(2015).</w:t>
-      </w:r>
-      <w:r>
-        <w:t xml:space="preserve"> </w:t>
-      </w:r>
-      <w:r>
-        <w:t xml:space="preserve">“Fast low-rank estimation by projected gradient descent: General statistical and algorithmic guarantees.”</w:t>
-      </w:r>
-      <w:r>
-        <w:t xml:space="preserve"> </w:t>
-      </w:r>
-      <w:r>
-        <w:rPr>
-          <w:i/>
-          <w:iCs/>
-        </w:rPr>
-        <w:t xml:space="preserve">arXiv preprint arXiv:1509.03025</w:t>
-      </w:r>
-      <w:r>
-        <w:t xml:space="preserve">.</w:t>
-      </w:r>
-    </w:p>
-    <w:p>
-      <w:pPr>
-        <w:numPr>
-          <w:ilvl w:val="0"/>
-          <w:numId w:val="1011"/>
-        </w:numPr>
-      </w:pPr>
-      <w:r>
-        <w:rPr>
-          <w:b/>
-          <w:bCs/>
-        </w:rPr>
-        <w:t xml:space="preserve">Balcan, M. F., et al.</w:t>
-      </w:r>
-      <w:r>
-        <w:t xml:space="preserve"> </w:t>
-      </w:r>
-      <w:r>
-        <w:t xml:space="preserve">(2014).</w:t>
-      </w:r>
-      <w:r>
-        <w:t xml:space="preserve"> </w:t>
-      </w:r>
-      <w:r>
-        <w:t xml:space="preserve">“Distributed PCA and k-Means Clustering.”</w:t>
-      </w:r>
-      <w:r>
-        <w:t xml:space="preserve"> </w:t>
-      </w:r>
-      <w:r>
-        <w:rPr>
-          <w:i/>
-          <w:iCs/>
-        </w:rPr>
-        <w:t xml:space="preserve">Proceedings of the NIPS Workshop on Distributed Machine Learning and Matrix Computations</w:t>
-      </w:r>
-      <w:r>
-        <w:t xml:space="preserve">.</w:t>
-      </w:r>
-    </w:p>
-    <w:p>
-      <w:pPr>
-        <w:numPr>
-          <w:ilvl w:val="0"/>
-          <w:numId w:val="1011"/>
-        </w:numPr>
-      </w:pPr>
-      <w:r>
-        <w:rPr>
-          <w:b/>
-          <w:bCs/>
-        </w:rPr>
-        <w:t xml:space="preserve">Liang, Y., et al.</w:t>
-      </w:r>
-      <w:r>
-        <w:t xml:space="preserve"> </w:t>
-      </w:r>
-      <w:r>
-        <w:t xml:space="preserve">(2014).</w:t>
-      </w:r>
-      <w:r>
-        <w:t xml:space="preserve"> </w:t>
-      </w:r>
-      <w:r>
-        <w:t xml:space="preserve">“Communication Efficient Distributed PCA.”</w:t>
-      </w:r>
-      <w:r>
-        <w:t xml:space="preserve"> </w:t>
-      </w:r>
-      <w:r>
-        <w:rPr>
-          <w:i/>
-          <w:iCs/>
-        </w:rPr>
-        <w:t xml:space="preserve">Journal of Machine Learning Research</w:t>
-      </w:r>
-      <w:r>
-        <w:t xml:space="preserve">.</w:t>
-      </w:r>
-    </w:p>
-    <w:p>
-      <w:pPr>
-        <w:numPr>
-          <w:ilvl w:val="0"/>
-          <w:numId w:val="1011"/>
-        </w:numPr>
-      </w:pPr>
-      <w:r>
-        <w:rPr>
-          <w:b/>
-          <w:bCs/>
-        </w:rPr>
-        <w:t xml:space="preserve">Li, Q., et al.</w:t>
-      </w:r>
-      <w:r>
-        <w:t xml:space="preserve"> </w:t>
-      </w:r>
-      <w:r>
-        <w:t xml:space="preserve">(2022).</w:t>
-      </w:r>
-      <w:r>
-        <w:t xml:space="preserve"> </w:t>
-      </w:r>
-      <w:r>
-        <w:t xml:space="preserve">“Federated PCA on Grassmann Manifold for Anomaly Detection in IoT Networks.”</w:t>
-      </w:r>
-      <w:r>
-        <w:t xml:space="preserve"> </w:t>
-      </w:r>
-      <w:r>
-        <w:rPr>
-          <w:i/>
-          <w:iCs/>
-        </w:rPr>
-        <w:t xml:space="preserve">IEEE INFOCOM 2022</w:t>
-      </w:r>
-      <w:r>
-        <w:t xml:space="preserve">.</w:t>
-      </w:r>
-    </w:p>
-    <w:p>
-      <w:pPr>
-        <w:numPr>
-          <w:ilvl w:val="0"/>
-          <w:numId w:val="1011"/>
-        </w:numPr>
-      </w:pPr>
-      <w:r>
-        <w:rPr>
-          <w:b/>
-          <w:bCs/>
-        </w:rPr>
-        <w:t xml:space="preserve">Ge, J., et al.</w:t>
-      </w:r>
-      <w:r>
-        <w:t xml:space="preserve"> </w:t>
-      </w:r>
-      <w:r>
-        <w:t xml:space="preserve">(2023).</w:t>
-      </w:r>
-      <w:r>
-        <w:t xml:space="preserve"> </w:t>
-      </w:r>
-      <w:r>
-        <w:t xml:space="preserve">“Federated PCA for Biomedical Applications.”</w:t>
-      </w:r>
-      <w:r>
-        <w:t xml:space="preserve"> </w:t>
-      </w:r>
-      <w:r>
-        <w:rPr>
-          <w:i/>
-          <w:iCs/>
-        </w:rPr>
-        <w:t xml:space="preserve">PMC/NIH</w:t>
-      </w:r>
-      <w:r>
-        <w:t xml:space="preserve">.</w:t>
+        <w:rPr>
+          <w:b/>
+          <w:bCs/>
+        </w:rPr>
+        <w:t xml:space="preserve">Law of Total Covariance</w:t>
+      </w:r>
+      <w:r>
+        <w:t xml:space="preserve"> </w:t>
+      </w:r>
+      <w:r>
+        <w:t xml:space="preserve">(Classical Statistical Identity)</w:t>
       </w:r>
     </w:p>
     <w:p>
@@ -6324,7 +6126,165 @@
         </w:numPr>
       </w:pPr>
       <w:r>
-        <w:t xml:space="preserve">URL: https://pmc.ncbi.nlm.nih.gov/articles/PMC9710634/</w:t>
+        <w:t xml:space="preserve">Formula: Cov(X,Y) = E[Cov(X,Y|Z)] + Cov[E(X|Z), E(Y|Z)]</w:t>
+      </w:r>
+    </w:p>
+    <w:p>
+      <w:pPr>
+        <w:pStyle w:val="Compact"/>
+        <w:numPr>
+          <w:ilvl w:val="1"/>
+          <w:numId w:val="1014"/>
+        </w:numPr>
+      </w:pPr>
+      <w:r>
+        <w:t xml:space="preserve">Special case (Law of Total Variance): Var(X) = E[Var(X|Z)] + Var[E(X|Z)]</w:t>
+      </w:r>
+    </w:p>
+    <w:p>
+      <w:pPr>
+        <w:pStyle w:val="Compact"/>
+        <w:numPr>
+          <w:ilvl w:val="1"/>
+          <w:numId w:val="1014"/>
+        </w:numPr>
+      </w:pPr>
+      <w:r>
+        <w:t xml:space="preserve">This identity enables exact decomposition of the global covariance matrix from local statistics.</w:t>
+      </w:r>
+    </w:p>
+    <w:p>
+      <w:pPr>
+        <w:pStyle w:val="Compact"/>
+        <w:numPr>
+          <w:ilvl w:val="1"/>
+          <w:numId w:val="1014"/>
+        </w:numPr>
+      </w:pPr>
+      <w:r>
+        <w:t xml:space="preserve">Reference: https://statproofbook.github.io/P/cov-tot.html</w:t>
+      </w:r>
+    </w:p>
+    <w:p>
+      <w:pPr>
+        <w:pStyle w:val="Compact"/>
+        <w:numPr>
+          <w:ilvl w:val="0"/>
+          <w:numId w:val="1013"/>
+        </w:numPr>
+      </w:pPr>
+      <w:r>
+        <w:rPr>
+          <w:b/>
+          <w:bCs/>
+        </w:rPr>
+        <w:t xml:space="preserve">Weisstein, E. W.</w:t>
+      </w:r>
+      <w:r>
+        <w:t xml:space="preserve"> </w:t>
+      </w:r>
+      <w:r>
+        <w:t xml:space="preserve">“Covariance.”</w:t>
+      </w:r>
+      <w:r>
+        <w:t xml:space="preserve"> </w:t>
+      </w:r>
+      <w:r>
+        <w:rPr>
+          <w:i/>
+          <w:iCs/>
+        </w:rPr>
+        <w:t xml:space="preserve">MathWorld–A Wolfram Web Resource</w:t>
+      </w:r>
+      <w:r>
+        <w:t xml:space="preserve">.</w:t>
+      </w:r>
+    </w:p>
+    <w:p>
+      <w:pPr>
+        <w:pStyle w:val="Compact"/>
+        <w:numPr>
+          <w:ilvl w:val="1"/>
+          <w:numId w:val="1015"/>
+        </w:numPr>
+      </w:pPr>
+      <w:r>
+        <w:t xml:space="preserve">URL: https://mathworld.wolfram.com/Covariance.html</w:t>
+      </w:r>
+    </w:p>
+    <w:p>
+      <w:pPr>
+        <w:pStyle w:val="Compact"/>
+        <w:numPr>
+          <w:ilvl w:val="1"/>
+          <w:numId w:val="1015"/>
+        </w:numPr>
+      </w:pPr>
+      <w:r>
+        <w:t xml:space="preserve">Standard reference for covariance properties and decomposition formulas.</w:t>
+      </w:r>
+    </w:p>
+    <w:bookmarkEnd w:id="57"/>
+    <w:bookmarkStart w:id="58" w:name="note-on-implementation"/>
+    <w:p>
+      <w:pPr>
+        <w:pStyle w:val="Heading3"/>
+      </w:pPr>
+      <w:r>
+        <w:t xml:space="preserve">Note on Implementation</w:t>
+      </w:r>
+    </w:p>
+    <w:p>
+      <w:pPr>
+        <w:pStyle w:val="FirstParagraph"/>
+      </w:pPr>
+      <w:r>
+        <w:t xml:space="preserve">The P-COV implementation in this project extends the basic covariance aggregation described in Hartebrodt &amp; Röttger (2022) by explicitly including the</w:t>
+      </w:r>
+      <w:r>
+        <w:t xml:space="preserve"> </w:t>
+      </w:r>
+      <w:r>
+        <w:rPr>
+          <w:b/>
+          <w:bCs/>
+        </w:rPr>
+        <w:t xml:space="preserve">between-client mean correction term</w:t>
+      </w:r>
+      <w:r>
+        <w:t xml:space="preserve">:</w:t>
+      </w:r>
+    </w:p>
+    <w:p>
+      <w:pPr>
+        <w:pStyle w:val="BodyText"/>
+      </w:pPr>
+      <w:r>
+        <w:t xml:space="preserve">C_global = (1/N) Σₖ nₖ · [Cₖ + (μₖ - μ)(μₖ - μ)ᵀ]</w:t>
+      </w:r>
+    </w:p>
+    <w:p>
+      <w:pPr>
+        <w:pStyle w:val="BodyText"/>
+      </w:pPr>
+      <w:r>
+        <w:t xml:space="preserve">This correction, derived from the law of total covariance, ensures</w:t>
+      </w:r>
+      <w:r>
+        <w:t xml:space="preserve"> </w:t>
+      </w:r>
+      <w:r>
+        <w:rPr>
+          <w:b/>
+          <w:bCs/>
+        </w:rPr>
+        <w:t xml:space="preserve">mathematically exact</w:t>
+      </w:r>
+      <w:r>
+        <w:t xml:space="preserve"> </w:t>
+      </w:r>
+      <w:r>
+        <w:t xml:space="preserve">reconstruction of the global covariance matrix regardless of whether client data shares the same mean. Without this term, the method would only be exact for pre-centered data.</w:t>
       </w:r>
     </w:p>
     <w:p>
@@ -6334,8 +6294,9 @@
         </w:pict>
       </w:r>
     </w:p>
-    <w:bookmarkEnd w:id="56"/>
-    <w:bookmarkStart w:id="57" w:name="conclusion"/>
+    <w:bookmarkEnd w:id="58"/>
+    <w:bookmarkEnd w:id="59"/>
+    <w:bookmarkStart w:id="60" w:name="conclusion"/>
     <w:p>
       <w:pPr>
         <w:pStyle w:val="Heading2"/>
@@ -6357,7 +6318,7 @@
         <w:pStyle w:val="Compact"/>
         <w:numPr>
           <w:ilvl w:val="0"/>
-          <w:numId w:val="1015"/>
+          <w:numId w:val="1016"/>
         </w:numPr>
       </w:pPr>
       <w:r>
@@ -6379,7 +6340,7 @@
         <w:pStyle w:val="Compact"/>
         <w:numPr>
           <w:ilvl w:val="0"/>
-          <w:numId w:val="1015"/>
+          <w:numId w:val="1016"/>
         </w:numPr>
       </w:pPr>
       <w:r>
@@ -6401,7 +6362,7 @@
         <w:pStyle w:val="Compact"/>
         <w:numPr>
           <w:ilvl w:val="0"/>
-          <w:numId w:val="1015"/>
+          <w:numId w:val="1016"/>
         </w:numPr>
       </w:pPr>
       <w:r>
@@ -6471,8 +6432,8 @@
         <w:t xml:space="preserve">Repository: https://github.com/wxl387/distributed-pca</w:t>
       </w:r>
     </w:p>
-    <w:bookmarkEnd w:id="57"/>
-    <w:bookmarkEnd w:id="58"/>
+    <w:bookmarkEnd w:id="60"/>
+    <w:bookmarkEnd w:id="61"/>
     <w:sectPr>
       <w:footnotePr>
         <w:numRestart w:val="eachSect"/>
@@ -6763,6 +6724,91 @@
     </w:lvl>
     <w:lvl w:ilvl="8">
       <w:start w:val="1"/>
+      <w:numFmt w:val="decimal"/>
+      <w:lvlText w:val="%9."/>
+      <w:lvlJc w:val="left"/>
+      <w:pPr>
+        <w:ind w:left="6480" w:hanging="360"/>
+      </w:pPr>
+    </w:lvl>
+  </w:abstractNum>
+  <w:abstractNum w:abstractNumId="99412">
+    <w:nsid w:val="00A99412"/>
+    <w:multiLevelType w:val="multilevel"/>
+    <w:lvl w:ilvl="0">
+      <w:start w:val="2"/>
+      <w:numFmt w:val="decimal"/>
+      <w:lvlText w:val="%1."/>
+      <w:lvlJc w:val="left"/>
+      <w:pPr>
+        <w:ind w:left="720" w:hanging="360"/>
+      </w:pPr>
+    </w:lvl>
+    <w:lvl w:ilvl="1">
+      <w:start w:val="2"/>
+      <w:numFmt w:val="decimal"/>
+      <w:lvlText w:val="%2."/>
+      <w:lvlJc w:val="left"/>
+      <w:pPr>
+        <w:ind w:left="1440" w:hanging="360"/>
+      </w:pPr>
+    </w:lvl>
+    <w:lvl w:ilvl="2">
+      <w:start w:val="2"/>
+      <w:numFmt w:val="decimal"/>
+      <w:lvlText w:val="%3."/>
+      <w:lvlJc w:val="left"/>
+      <w:pPr>
+        <w:ind w:left="2160" w:hanging="360"/>
+      </w:pPr>
+    </w:lvl>
+    <w:lvl w:ilvl="3">
+      <w:start w:val="2"/>
+      <w:numFmt w:val="decimal"/>
+      <w:lvlText w:val="%4."/>
+      <w:lvlJc w:val="left"/>
+      <w:pPr>
+        <w:ind w:left="2880" w:hanging="360"/>
+      </w:pPr>
+    </w:lvl>
+    <w:lvl w:ilvl="4">
+      <w:start w:val="2"/>
+      <w:numFmt w:val="decimal"/>
+      <w:lvlText w:val="%5."/>
+      <w:lvlJc w:val="left"/>
+      <w:pPr>
+        <w:ind w:left="3600" w:hanging="360"/>
+      </w:pPr>
+    </w:lvl>
+    <w:lvl w:ilvl="5">
+      <w:start w:val="2"/>
+      <w:numFmt w:val="decimal"/>
+      <w:lvlText w:val="%6."/>
+      <w:lvlJc w:val="left"/>
+      <w:pPr>
+        <w:ind w:left="4320" w:hanging="360"/>
+      </w:pPr>
+    </w:lvl>
+    <w:lvl w:ilvl="6">
+      <w:start w:val="2"/>
+      <w:numFmt w:val="decimal"/>
+      <w:lvlText w:val="%7."/>
+      <w:lvlJc w:val="left"/>
+      <w:pPr>
+        <w:ind w:left="5040" w:hanging="360"/>
+      </w:pPr>
+    </w:lvl>
+    <w:lvl w:ilvl="7">
+      <w:start w:val="2"/>
+      <w:numFmt w:val="decimal"/>
+      <w:lvlText w:val="%8."/>
+      <w:lvlJc w:val="left"/>
+      <w:pPr>
+        <w:ind w:left="5760" w:hanging="360"/>
+      </w:pPr>
+    </w:lvl>
+    <w:lvl w:ilvl="8">
+      <w:start w:val="2"/>
       <w:numFmt w:val="decimal"/>
       <w:lvlText w:val="%9."/>
       <w:lvlJc w:val="left"/>
@@ -6892,12 +6938,42 @@
     <w:abstractNumId w:val="991"/>
   </w:num>
   <w:num w:numId="1013">
-    <w:abstractNumId w:val="991"/>
+    <w:abstractNumId w:val="99412"/>
+    <w:lvlOverride w:ilvl="0">
+      <w:startOverride w:val="2"/>
+    </w:lvlOverride>
+    <w:lvlOverride w:ilvl="1">
+      <w:startOverride w:val="2"/>
+    </w:lvlOverride>
+    <w:lvlOverride w:ilvl="2">
+      <w:startOverride w:val="2"/>
+    </w:lvlOverride>
+    <w:lvlOverride w:ilvl="3">
+      <w:startOverride w:val="2"/>
+    </w:lvlOverride>
+    <w:lvlOverride w:ilvl="4">
+      <w:startOverride w:val="2"/>
+    </w:lvlOverride>
+    <w:lvlOverride w:ilvl="5">
+      <w:startOverride w:val="2"/>
+    </w:lvlOverride>
+    <w:lvlOverride w:ilvl="6">
+      <w:startOverride w:val="2"/>
+    </w:lvlOverride>
+    <w:lvlOverride w:ilvl="7">
+      <w:startOverride w:val="2"/>
+    </w:lvlOverride>
+    <w:lvlOverride w:ilvl="8">
+      <w:startOverride w:val="2"/>
+    </w:lvlOverride>
   </w:num>
   <w:num w:numId="1014">
     <w:abstractNumId w:val="991"/>
   </w:num>
   <w:num w:numId="1015">
+    <w:abstractNumId w:val="991"/>
+  </w:num>
+  <w:num w:numId="1016">
     <w:abstractNumId w:val="99411"/>
     <w:lvlOverride w:ilvl="0">
       <w:startOverride w:val="1"/>

</xml_diff>